<commit_message>
convert computer to 32-bit + integerate disk chip
</commit_message>
<xml_diff>
--- a/Change_Log.docx
+++ b/Change_Log.docx
@@ -788,8 +788,1491 @@
         </w:rPr>
         <w:t xml:space="preserve"> the next set of modifications I’m going to make to the compiler, which will allow it to compile multiple programs to be run in parallel. Due to the way the computer is structured, all the programs to be run simultaneously will have to be compiled together. It’s not ideal, and obviously a real computer wouldn’t do it this way, because users need to be able to start and stop programs at their discretion. But adding that level of functionality would require changing the computer to a degree that it would be beyond the scope of this project. </w:t>
       </w:r>
+    </w:p>
+    <w:p>
+      <w:pPr>
+        <w:pStyle w:val="NoSpacing"/>
+        <w:spacing w:line="360" w:lineRule="auto"/>
+        <w:rPr>
+          <w:rFonts w:ascii="Cambria" w:hAnsi="Cambria"/>
+          <w:sz w:val="24"/>
+          <w:szCs w:val="24"/>
+        </w:rPr>
+      </w:pPr>
+      <w:r>
+        <w:rPr>
+          <w:rFonts w:ascii="Cambria" w:hAnsi="Cambria"/>
+          <w:sz w:val="24"/>
+          <w:szCs w:val="24"/>
+        </w:rPr>
+        <w:t>4/22/17:</w:t>
+      </w:r>
+    </w:p>
+    <w:p>
+      <w:pPr>
+        <w:pStyle w:val="NoSpacing"/>
+        <w:numPr>
+          <w:ilvl w:val="0"/>
+          <w:numId w:val="4"/>
+        </w:numPr>
+        <w:spacing w:line="360" w:lineRule="auto"/>
+        <w:rPr>
+          <w:rFonts w:ascii="Cambria" w:hAnsi="Cambria"/>
+          <w:sz w:val="24"/>
+          <w:szCs w:val="24"/>
+        </w:rPr>
+      </w:pPr>
+      <w:r>
+        <w:rPr>
+          <w:rFonts w:ascii="Cambria" w:hAnsi="Cambria"/>
+          <w:sz w:val="24"/>
+          <w:szCs w:val="24"/>
+        </w:rPr>
+        <w:t>Modified the compiler to compile multiple files to be run in parallel. This involved:</w:t>
+      </w:r>
+    </w:p>
+    <w:p>
+      <w:pPr>
+        <w:pStyle w:val="NoSpacing"/>
+        <w:numPr>
+          <w:ilvl w:val="1"/>
+          <w:numId w:val="4"/>
+        </w:numPr>
+        <w:spacing w:line="360" w:lineRule="auto"/>
+        <w:rPr>
+          <w:rFonts w:ascii="Cambria" w:hAnsi="Cambria"/>
+          <w:sz w:val="24"/>
+          <w:szCs w:val="24"/>
+        </w:rPr>
+      </w:pPr>
+      <w:r>
+        <w:rPr>
+          <w:rFonts w:ascii="Cambria" w:hAnsi="Cambria"/>
+          <w:sz w:val="24"/>
+          <w:szCs w:val="24"/>
+        </w:rPr>
+        <w:t>Changing the compiler to expect a certain file structure (one folder containing subfolders that each represent an individual program and hold the .</w:t>
+      </w:r>
+      <w:proofErr w:type="spellStart"/>
+      <w:r>
+        <w:rPr>
+          <w:rFonts w:ascii="Cambria" w:hAnsi="Cambria"/>
+          <w:sz w:val="24"/>
+          <w:szCs w:val="24"/>
+        </w:rPr>
+        <w:t>vm</w:t>
+      </w:r>
+      <w:proofErr w:type="spellEnd"/>
+      <w:r>
+        <w:rPr>
+          <w:rFonts w:ascii="Cambria" w:hAnsi="Cambria"/>
+          <w:sz w:val="24"/>
+          <w:szCs w:val="24"/>
+        </w:rPr>
+        <w:t xml:space="preserve"> files for that program)</w:t>
+      </w:r>
+    </w:p>
+    <w:p>
+      <w:pPr>
+        <w:pStyle w:val="NoSpacing"/>
+        <w:numPr>
+          <w:ilvl w:val="1"/>
+          <w:numId w:val="4"/>
+        </w:numPr>
+        <w:spacing w:line="360" w:lineRule="auto"/>
+        <w:rPr>
+          <w:rFonts w:ascii="Cambria" w:hAnsi="Cambria"/>
+          <w:sz w:val="24"/>
+          <w:szCs w:val="24"/>
+        </w:rPr>
+      </w:pPr>
+      <w:r>
+        <w:rPr>
+          <w:rFonts w:ascii="Cambria" w:hAnsi="Cambria"/>
+          <w:sz w:val="24"/>
+          <w:szCs w:val="24"/>
+        </w:rPr>
+        <w:t>Modified the compiler to keep track of which program it’s currently writing. The compiler uses this information in the fo</w:t>
+      </w:r>
+      <w:r>
+        <w:rPr>
+          <w:rFonts w:ascii="Cambria" w:hAnsi="Cambria"/>
+          <w:sz w:val="24"/>
+          <w:szCs w:val="24"/>
+        </w:rPr>
+        <w:t>llow ways:</w:t>
+      </w:r>
+    </w:p>
+    <w:p>
+      <w:pPr>
+        <w:pStyle w:val="NoSpacing"/>
+        <w:numPr>
+          <w:ilvl w:val="2"/>
+          <w:numId w:val="4"/>
+        </w:numPr>
+        <w:spacing w:line="360" w:lineRule="auto"/>
+        <w:rPr>
+          <w:rFonts w:ascii="Cambria" w:hAnsi="Cambria"/>
+          <w:sz w:val="24"/>
+          <w:szCs w:val="24"/>
+        </w:rPr>
+      </w:pPr>
+      <w:r>
+        <w:rPr>
+          <w:rFonts w:ascii="Cambria" w:hAnsi="Cambria"/>
+          <w:sz w:val="24"/>
+          <w:szCs w:val="24"/>
+        </w:rPr>
+        <w:t>A</w:t>
+      </w:r>
+      <w:r>
+        <w:rPr>
+          <w:rFonts w:ascii="Cambria" w:hAnsi="Cambria"/>
+          <w:sz w:val="24"/>
+          <w:szCs w:val="24"/>
+        </w:rPr>
+        <w:t>ny time the compiler writes the code for a function, it adds a modifier specific to the current program to the function’s identifier so that if multiple programs have functions with the same name, they aren’t all translate</w:t>
+      </w:r>
+      <w:r>
+        <w:rPr>
+          <w:rFonts w:ascii="Cambria" w:hAnsi="Cambria"/>
+          <w:sz w:val="24"/>
+          <w:szCs w:val="24"/>
+        </w:rPr>
+        <w:t>d to the same location in the ROM</w:t>
+      </w:r>
+      <w:r>
+        <w:rPr>
+          <w:rFonts w:ascii="Cambria" w:hAnsi="Cambria"/>
+          <w:sz w:val="24"/>
+          <w:szCs w:val="24"/>
+        </w:rPr>
+        <w:t>.</w:t>
+      </w:r>
+    </w:p>
+    <w:p>
+      <w:pPr>
+        <w:pStyle w:val="NoSpacing"/>
+        <w:numPr>
+          <w:ilvl w:val="2"/>
+          <w:numId w:val="4"/>
+        </w:numPr>
+        <w:spacing w:line="360" w:lineRule="auto"/>
+        <w:rPr>
+          <w:rFonts w:ascii="Cambria" w:hAnsi="Cambria"/>
+          <w:sz w:val="24"/>
+          <w:szCs w:val="24"/>
+        </w:rPr>
+      </w:pPr>
+      <w:r>
+        <w:rPr>
+          <w:rFonts w:ascii="Cambria" w:hAnsi="Cambria"/>
+          <w:sz w:val="24"/>
+          <w:szCs w:val="24"/>
+        </w:rPr>
+        <w:t xml:space="preserve">Also, the compiler sometimes uses file names when creating labels for code segments. To avoid conflicts if </w:t>
+      </w:r>
+      <w:r>
+        <w:rPr>
+          <w:rFonts w:ascii="Cambria" w:hAnsi="Cambria"/>
+          <w:sz w:val="24"/>
+          <w:szCs w:val="24"/>
+        </w:rPr>
+        <w:t>multiple programs have files with the same name (e.</w:t>
+      </w:r>
+      <w:r>
+        <w:rPr>
+          <w:rFonts w:ascii="Cambria" w:hAnsi="Cambria"/>
+          <w:sz w:val="24"/>
+          <w:szCs w:val="24"/>
+        </w:rPr>
+        <w:t>g. each program must have a main.vm file</w:t>
+      </w:r>
+      <w:r>
+        <w:rPr>
+          <w:rFonts w:ascii="Cambria" w:hAnsi="Cambria"/>
+          <w:sz w:val="24"/>
+          <w:szCs w:val="24"/>
+        </w:rPr>
+        <w:t xml:space="preserve">) the </w:t>
+      </w:r>
+      <w:r>
+        <w:rPr>
+          <w:rFonts w:ascii="Cambria" w:hAnsi="Cambria"/>
+          <w:sz w:val="24"/>
+          <w:szCs w:val="24"/>
+        </w:rPr>
+        <w:lastRenderedPageBreak/>
+        <w:t>compiler also adds a program-specific modifier to labels created using file names.</w:t>
+      </w:r>
+    </w:p>
+    <w:p>
+      <w:pPr>
+        <w:pStyle w:val="NoSpacing"/>
+        <w:numPr>
+          <w:ilvl w:val="1"/>
+          <w:numId w:val="4"/>
+        </w:numPr>
+        <w:spacing w:line="360" w:lineRule="auto"/>
+        <w:rPr>
+          <w:rFonts w:ascii="Cambria" w:hAnsi="Cambria"/>
+          <w:sz w:val="24"/>
+          <w:szCs w:val="24"/>
+        </w:rPr>
+      </w:pPr>
+      <w:r>
+        <w:rPr>
+          <w:rFonts w:ascii="Cambria" w:hAnsi="Cambria"/>
+          <w:sz w:val="24"/>
+          <w:szCs w:val="24"/>
+        </w:rPr>
+        <w:t>Designated R17 to store</w:t>
+      </w:r>
+      <w:r>
+        <w:rPr>
+          <w:rFonts w:ascii="Cambria" w:hAnsi="Cambria"/>
+          <w:sz w:val="24"/>
+          <w:szCs w:val="24"/>
+        </w:rPr>
+        <w:t xml:space="preserve"> the number of programs currently being executed, and modified the compiler to store the number of programs it compiles to be run simultaneously in R17 in its </w:t>
+      </w:r>
+      <w:proofErr w:type="spellStart"/>
+      <w:r>
+        <w:rPr>
+          <w:rFonts w:ascii="Cambria" w:hAnsi="Cambria"/>
+          <w:sz w:val="24"/>
+          <w:szCs w:val="24"/>
+        </w:rPr>
+        <w:t>writeInit</w:t>
+      </w:r>
+      <w:proofErr w:type="spellEnd"/>
+      <w:r>
+        <w:rPr>
+          <w:rFonts w:ascii="Cambria" w:hAnsi="Cambria"/>
+          <w:sz w:val="24"/>
+          <w:szCs w:val="24"/>
+        </w:rPr>
+        <w:t>() method</w:t>
+      </w:r>
+    </w:p>
+    <w:p>
+      <w:pPr>
+        <w:pStyle w:val="NoSpacing"/>
+        <w:spacing w:line="360" w:lineRule="auto"/>
+        <w:rPr>
+          <w:rFonts w:ascii="Cambria" w:hAnsi="Cambria"/>
+          <w:sz w:val="24"/>
+          <w:szCs w:val="24"/>
+        </w:rPr>
+      </w:pPr>
+      <w:r>
+        <w:rPr>
+          <w:rFonts w:ascii="Cambria" w:hAnsi="Cambria"/>
+          <w:sz w:val="24"/>
+          <w:szCs w:val="24"/>
+        </w:rPr>
+        <w:t>4/23/17</w:t>
+      </w:r>
+      <w:r>
+        <w:rPr>
+          <w:rFonts w:ascii="Cambria" w:hAnsi="Cambria"/>
+          <w:sz w:val="24"/>
+          <w:szCs w:val="24"/>
+        </w:rPr>
+        <w:t>-4/26/17</w:t>
+      </w:r>
+      <w:r>
+        <w:rPr>
+          <w:rFonts w:ascii="Cambria" w:hAnsi="Cambria"/>
+          <w:sz w:val="24"/>
+          <w:szCs w:val="24"/>
+        </w:rPr>
+        <w:t>:</w:t>
+      </w:r>
+    </w:p>
+    <w:p>
+      <w:pPr>
+        <w:pStyle w:val="NoSpacing"/>
+        <w:numPr>
+          <w:ilvl w:val="0"/>
+          <w:numId w:val="4"/>
+        </w:numPr>
+        <w:spacing w:line="360" w:lineRule="auto"/>
+        <w:rPr>
+          <w:rFonts w:ascii="Cambria" w:hAnsi="Cambria"/>
+          <w:sz w:val="24"/>
+          <w:szCs w:val="24"/>
+        </w:rPr>
+      </w:pPr>
+      <w:r>
+        <w:rPr>
+          <w:rFonts w:ascii="Cambria" w:hAnsi="Cambria"/>
+          <w:sz w:val="24"/>
+          <w:szCs w:val="24"/>
+        </w:rPr>
+        <w:t>Modified the compiler to store the starting address of each program (on disk) in the computer’s RAM starting at address 22 (the first address after the designated addresses)</w:t>
+      </w:r>
+    </w:p>
+    <w:p>
+      <w:pPr>
+        <w:pStyle w:val="NoSpacing"/>
+        <w:numPr>
+          <w:ilvl w:val="0"/>
+          <w:numId w:val="4"/>
+        </w:numPr>
+        <w:spacing w:line="360" w:lineRule="auto"/>
+        <w:rPr>
+          <w:rFonts w:ascii="Cambria" w:hAnsi="Cambria"/>
+          <w:sz w:val="24"/>
+          <w:szCs w:val="24"/>
+        </w:rPr>
+      </w:pPr>
+      <w:r>
+        <w:rPr>
+          <w:rFonts w:ascii="Cambria" w:hAnsi="Cambria"/>
+          <w:sz w:val="24"/>
+          <w:szCs w:val="24"/>
+        </w:rPr>
+        <w:t>Integrated the disk chip into the computer. This involved making the fo</w:t>
+      </w:r>
+      <w:r>
+        <w:rPr>
+          <w:rFonts w:ascii="Cambria" w:hAnsi="Cambria"/>
+          <w:sz w:val="24"/>
+          <w:szCs w:val="24"/>
+        </w:rPr>
+        <w:t>llowing modifications</w:t>
+      </w:r>
+      <w:r>
+        <w:rPr>
+          <w:rFonts w:ascii="Cambria" w:hAnsi="Cambria"/>
+          <w:sz w:val="24"/>
+          <w:szCs w:val="24"/>
+        </w:rPr>
+        <w:t>:</w:t>
+      </w:r>
+    </w:p>
+    <w:p>
+      <w:pPr>
+        <w:pStyle w:val="NoSpacing"/>
+        <w:numPr>
+          <w:ilvl w:val="1"/>
+          <w:numId w:val="4"/>
+        </w:numPr>
+        <w:spacing w:line="360" w:lineRule="auto"/>
+        <w:rPr>
+          <w:rFonts w:ascii="Cambria" w:hAnsi="Cambria"/>
+          <w:sz w:val="24"/>
+          <w:szCs w:val="24"/>
+        </w:rPr>
+      </w:pPr>
+      <w:r>
+        <w:rPr>
+          <w:rFonts w:ascii="Cambria" w:hAnsi="Cambria"/>
+          <w:sz w:val="24"/>
+          <w:szCs w:val="24"/>
+        </w:rPr>
+        <w:t xml:space="preserve">I had to modify the processor’s instruction set to </w:t>
+      </w:r>
+      <w:r>
+        <w:rPr>
+          <w:rFonts w:ascii="Cambria" w:hAnsi="Cambria"/>
+          <w:sz w:val="24"/>
+          <w:szCs w:val="24"/>
+        </w:rPr>
+        <w:t xml:space="preserve">add </w:t>
+      </w:r>
+      <w:r>
+        <w:rPr>
+          <w:rFonts w:ascii="Cambria" w:hAnsi="Cambria"/>
+          <w:sz w:val="24"/>
+          <w:szCs w:val="24"/>
+        </w:rPr>
+        <w:t>the ability to do anything with the disk that it can do with RAM memory. So for example, since the instruction D=M exists in the processor’s assembly language</w:t>
+      </w:r>
+      <w:r>
+        <w:rPr>
+          <w:rFonts w:ascii="Cambria" w:hAnsi="Cambria"/>
+          <w:sz w:val="24"/>
+          <w:szCs w:val="24"/>
+        </w:rPr>
+        <w:t xml:space="preserve"> (it means:</w:t>
+      </w:r>
+      <w:r>
+        <w:rPr>
+          <w:rFonts w:ascii="Cambria" w:hAnsi="Cambria"/>
+          <w:sz w:val="24"/>
+          <w:szCs w:val="24"/>
+        </w:rPr>
+        <w:t xml:space="preserve"> write into the D register the value in RAM pointed to by the value in the A register) D=E should also exist. I should note that since the letter D is already used in the processor’s assembly instruction set to represent the D register, I </w:t>
+      </w:r>
+      <w:r>
+        <w:rPr>
+          <w:rFonts w:ascii="Cambria" w:hAnsi="Cambria"/>
+          <w:sz w:val="24"/>
+          <w:szCs w:val="24"/>
+        </w:rPr>
+        <w:t>chose E to represent the disk. I will discuss the changes I made to the instruction set in greater detail in a different file</w:t>
+      </w:r>
+    </w:p>
+    <w:p>
+      <w:pPr>
+        <w:pStyle w:val="NoSpacing"/>
+        <w:numPr>
+          <w:ilvl w:val="1"/>
+          <w:numId w:val="4"/>
+        </w:numPr>
+        <w:spacing w:line="360" w:lineRule="auto"/>
+        <w:rPr>
+          <w:rFonts w:ascii="Cambria" w:hAnsi="Cambria"/>
+          <w:sz w:val="24"/>
+          <w:szCs w:val="24"/>
+        </w:rPr>
+      </w:pPr>
+      <w:r>
+        <w:rPr>
+          <w:rFonts w:ascii="Cambria" w:hAnsi="Cambria"/>
+          <w:sz w:val="24"/>
+          <w:szCs w:val="24"/>
+        </w:rPr>
+        <w:t>Added an ‘</w:t>
+      </w:r>
+      <w:r>
+        <w:rPr>
+          <w:rFonts w:ascii="Cambria" w:hAnsi="Cambria"/>
+          <w:sz w:val="24"/>
+          <w:szCs w:val="24"/>
+        </w:rPr>
+        <w:t>inE</w:t>
+      </w:r>
+      <w:r>
+        <w:rPr>
+          <w:rFonts w:ascii="Cambria" w:hAnsi="Cambria"/>
+          <w:sz w:val="24"/>
+          <w:szCs w:val="24"/>
+        </w:rPr>
+        <w:t xml:space="preserve">’ (input from disk) input to the CPU in addition to its </w:t>
+      </w:r>
+      <w:r>
+        <w:rPr>
+          <w:rFonts w:ascii="Cambria" w:hAnsi="Cambria"/>
+          <w:sz w:val="24"/>
+          <w:szCs w:val="24"/>
+        </w:rPr>
+        <w:t>‘</w:t>
+      </w:r>
+      <w:proofErr w:type="spellStart"/>
+      <w:r>
+        <w:rPr>
+          <w:rFonts w:ascii="Cambria" w:hAnsi="Cambria"/>
+          <w:sz w:val="24"/>
+          <w:szCs w:val="24"/>
+        </w:rPr>
+        <w:t>inM</w:t>
+      </w:r>
+      <w:proofErr w:type="spellEnd"/>
+      <w:r>
+        <w:rPr>
+          <w:rFonts w:ascii="Cambria" w:hAnsi="Cambria"/>
+          <w:sz w:val="24"/>
+          <w:szCs w:val="24"/>
+        </w:rPr>
+        <w:t>’ (input from RAM) input</w:t>
+      </w:r>
+    </w:p>
+    <w:p>
+      <w:pPr>
+        <w:pStyle w:val="NoSpacing"/>
+        <w:numPr>
+          <w:ilvl w:val="1"/>
+          <w:numId w:val="4"/>
+        </w:numPr>
+        <w:spacing w:line="360" w:lineRule="auto"/>
+        <w:rPr>
+          <w:rFonts w:ascii="Cambria" w:hAnsi="Cambria"/>
+          <w:sz w:val="24"/>
+          <w:szCs w:val="24"/>
+        </w:rPr>
+      </w:pPr>
+      <w:r>
+        <w:rPr>
+          <w:rFonts w:ascii="Cambria" w:hAnsi="Cambria"/>
+          <w:sz w:val="24"/>
+          <w:szCs w:val="24"/>
+        </w:rPr>
+        <w:t>Added an ‘</w:t>
+      </w:r>
+      <w:proofErr w:type="spellStart"/>
+      <w:r>
+        <w:rPr>
+          <w:rFonts w:ascii="Cambria" w:hAnsi="Cambria"/>
+          <w:sz w:val="24"/>
+          <w:szCs w:val="24"/>
+        </w:rPr>
+        <w:t>outE</w:t>
+      </w:r>
+      <w:proofErr w:type="spellEnd"/>
+      <w:r>
+        <w:rPr>
+          <w:rFonts w:ascii="Cambria" w:hAnsi="Cambria"/>
+          <w:sz w:val="24"/>
+          <w:szCs w:val="24"/>
+        </w:rPr>
+        <w:t>’ (to disk) output to the CPU</w:t>
+      </w:r>
+    </w:p>
+    <w:p>
+      <w:pPr>
+        <w:pStyle w:val="NoSpacing"/>
+        <w:numPr>
+          <w:ilvl w:val="1"/>
+          <w:numId w:val="4"/>
+        </w:numPr>
+        <w:spacing w:line="360" w:lineRule="auto"/>
+        <w:rPr>
+          <w:rFonts w:ascii="Cambria" w:hAnsi="Cambria"/>
+          <w:sz w:val="24"/>
+          <w:szCs w:val="24"/>
+        </w:rPr>
+      </w:pPr>
+      <w:r>
+        <w:rPr>
+          <w:rFonts w:ascii="Cambria" w:hAnsi="Cambria"/>
+          <w:sz w:val="24"/>
+          <w:szCs w:val="24"/>
+        </w:rPr>
+        <w:t xml:space="preserve">Added a ‘writeE’ output from the CPU that indicates whether the CPU’s </w:t>
+      </w:r>
+      <w:proofErr w:type="spellStart"/>
+      <w:r>
+        <w:rPr>
+          <w:rFonts w:ascii="Cambria" w:hAnsi="Cambria"/>
+          <w:sz w:val="24"/>
+          <w:szCs w:val="24"/>
+        </w:rPr>
+        <w:t>outE</w:t>
+      </w:r>
+      <w:proofErr w:type="spellEnd"/>
+      <w:r>
+        <w:rPr>
+          <w:rFonts w:ascii="Cambria" w:hAnsi="Cambria"/>
+          <w:sz w:val="24"/>
+          <w:szCs w:val="24"/>
+        </w:rPr>
+        <w:t xml:space="preserve"> output should be written to the disk</w:t>
+      </w:r>
+    </w:p>
+    <w:p>
+      <w:pPr>
+        <w:pStyle w:val="NoSpacing"/>
+        <w:numPr>
+          <w:ilvl w:val="1"/>
+          <w:numId w:val="4"/>
+        </w:numPr>
+        <w:spacing w:line="360" w:lineRule="auto"/>
+        <w:rPr>
+          <w:rFonts w:ascii="Cambria" w:hAnsi="Cambria"/>
+          <w:sz w:val="24"/>
+          <w:szCs w:val="24"/>
+        </w:rPr>
+      </w:pPr>
+      <w:r>
+        <w:rPr>
+          <w:rFonts w:ascii="Cambria" w:hAnsi="Cambria"/>
+          <w:sz w:val="24"/>
+          <w:szCs w:val="24"/>
+        </w:rPr>
+        <w:t>I also modified</w:t>
+      </w:r>
+      <w:r>
+        <w:rPr>
+          <w:rFonts w:ascii="Cambria" w:hAnsi="Cambria"/>
+          <w:sz w:val="24"/>
+          <w:szCs w:val="24"/>
+        </w:rPr>
+        <w:t xml:space="preserve"> the processor to actually affect the new instructions involving the disk. </w:t>
+      </w:r>
+      <w:r>
+        <w:rPr>
+          <w:rFonts w:ascii="Cambria" w:hAnsi="Cambria"/>
+          <w:sz w:val="24"/>
+          <w:szCs w:val="24"/>
+        </w:rPr>
+        <w:t>This meant</w:t>
+      </w:r>
+      <w:r>
+        <w:rPr>
+          <w:rFonts w:ascii="Cambria" w:hAnsi="Cambria"/>
+          <w:sz w:val="24"/>
+          <w:szCs w:val="24"/>
+        </w:rPr>
+        <w:t xml:space="preserve"> giving it the ability to work with addresses that are longer than 15 bits, because the disk has more addresses than can be encoded in 15 bits. The problem was that the A register, which holds values that are treated as addresses in memory, was only 16 bits, which was still too short to handle the disk addresses. </w:t>
+      </w:r>
+      <w:r>
+        <w:rPr>
+          <w:rFonts w:ascii="Cambria" w:hAnsi="Cambria"/>
+          <w:sz w:val="24"/>
+          <w:szCs w:val="24"/>
+        </w:rPr>
+        <w:t xml:space="preserve">In order to deal with this issue (and </w:t>
+      </w:r>
+      <w:r>
+        <w:rPr>
+          <w:rFonts w:ascii="Cambria" w:hAnsi="Cambria"/>
+          <w:sz w:val="24"/>
+          <w:szCs w:val="24"/>
+        </w:rPr>
+        <w:lastRenderedPageBreak/>
+        <w:t xml:space="preserve">similar issues that cropped up when I started attempting to deal with this one), I refactored the whole computer to be 32-bit rather than 16-bit. </w:t>
+      </w:r>
+      <w:r>
+        <w:rPr>
+          <w:rFonts w:ascii="Cambria" w:hAnsi="Cambria"/>
+          <w:sz w:val="24"/>
+          <w:szCs w:val="24"/>
+        </w:rPr>
+        <w:t>That meant refactoring the following components:</w:t>
+      </w:r>
+    </w:p>
+    <w:p>
+      <w:pPr>
+        <w:pStyle w:val="NoSpacing"/>
+        <w:numPr>
+          <w:ilvl w:val="2"/>
+          <w:numId w:val="4"/>
+        </w:numPr>
+        <w:spacing w:line="360" w:lineRule="auto"/>
+        <w:rPr>
+          <w:rFonts w:ascii="Cambria" w:hAnsi="Cambria"/>
+          <w:sz w:val="24"/>
+          <w:szCs w:val="24"/>
+        </w:rPr>
+      </w:pPr>
+      <w:r>
+        <w:rPr>
+          <w:rFonts w:ascii="Cambria" w:hAnsi="Cambria"/>
+          <w:sz w:val="24"/>
+          <w:szCs w:val="24"/>
+        </w:rPr>
+        <w:t>And16 -&gt; And32</w:t>
+      </w:r>
+    </w:p>
+    <w:p>
+      <w:pPr>
+        <w:pStyle w:val="NoSpacing"/>
+        <w:numPr>
+          <w:ilvl w:val="2"/>
+          <w:numId w:val="4"/>
+        </w:numPr>
+        <w:spacing w:line="360" w:lineRule="auto"/>
+        <w:rPr>
+          <w:rFonts w:ascii="Cambria" w:hAnsi="Cambria"/>
+          <w:sz w:val="24"/>
+          <w:szCs w:val="24"/>
+        </w:rPr>
+      </w:pPr>
+      <w:r>
+        <w:rPr>
+          <w:rFonts w:ascii="Cambria" w:hAnsi="Cambria"/>
+          <w:sz w:val="24"/>
+          <w:szCs w:val="24"/>
+        </w:rPr>
+        <w:t>Mux16 -&gt; Mux32</w:t>
+      </w:r>
+    </w:p>
+    <w:p>
+      <w:pPr>
+        <w:pStyle w:val="NoSpacing"/>
+        <w:numPr>
+          <w:ilvl w:val="2"/>
+          <w:numId w:val="4"/>
+        </w:numPr>
+        <w:spacing w:line="360" w:lineRule="auto"/>
+        <w:rPr>
+          <w:rFonts w:ascii="Cambria" w:hAnsi="Cambria"/>
+          <w:sz w:val="24"/>
+          <w:szCs w:val="24"/>
+        </w:rPr>
+      </w:pPr>
+      <w:r>
+        <w:rPr>
+          <w:rFonts w:ascii="Cambria" w:hAnsi="Cambria"/>
+          <w:sz w:val="24"/>
+          <w:szCs w:val="24"/>
+        </w:rPr>
+        <w:t>Mux4Way16 -&gt; Mux4Way32</w:t>
+      </w:r>
+    </w:p>
+    <w:p>
+      <w:pPr>
+        <w:pStyle w:val="NoSpacing"/>
+        <w:numPr>
+          <w:ilvl w:val="2"/>
+          <w:numId w:val="4"/>
+        </w:numPr>
+        <w:spacing w:line="360" w:lineRule="auto"/>
+        <w:rPr>
+          <w:rFonts w:ascii="Cambria" w:hAnsi="Cambria"/>
+          <w:sz w:val="24"/>
+          <w:szCs w:val="24"/>
+        </w:rPr>
+      </w:pPr>
+      <w:r>
+        <w:rPr>
+          <w:rFonts w:ascii="Cambria" w:hAnsi="Cambria"/>
+          <w:sz w:val="24"/>
+          <w:szCs w:val="24"/>
+        </w:rPr>
+        <w:t>Mux8Way16 -&gt; Mux8Way32</w:t>
+      </w:r>
+    </w:p>
+    <w:p>
+      <w:pPr>
+        <w:pStyle w:val="NoSpacing"/>
+        <w:numPr>
+          <w:ilvl w:val="2"/>
+          <w:numId w:val="4"/>
+        </w:numPr>
+        <w:spacing w:line="360" w:lineRule="auto"/>
+        <w:rPr>
+          <w:rFonts w:ascii="Cambria" w:hAnsi="Cambria"/>
+          <w:sz w:val="24"/>
+          <w:szCs w:val="24"/>
+        </w:rPr>
+      </w:pPr>
+      <w:r>
+        <w:rPr>
+          <w:rFonts w:ascii="Cambria" w:hAnsi="Cambria"/>
+          <w:sz w:val="24"/>
+          <w:szCs w:val="24"/>
+        </w:rPr>
+        <w:t>Not16 -&gt; Not32</w:t>
+      </w:r>
+    </w:p>
+    <w:p>
+      <w:pPr>
+        <w:pStyle w:val="NoSpacing"/>
+        <w:numPr>
+          <w:ilvl w:val="2"/>
+          <w:numId w:val="4"/>
+        </w:numPr>
+        <w:spacing w:line="360" w:lineRule="auto"/>
+        <w:rPr>
+          <w:rFonts w:ascii="Cambria" w:hAnsi="Cambria"/>
+          <w:sz w:val="24"/>
+          <w:szCs w:val="24"/>
+        </w:rPr>
+      </w:pPr>
+      <w:r>
+        <w:rPr>
+          <w:rFonts w:ascii="Cambria" w:hAnsi="Cambria"/>
+          <w:sz w:val="24"/>
+          <w:szCs w:val="24"/>
+        </w:rPr>
+        <w:t>Or16 -&gt; Or32</w:t>
+      </w:r>
+    </w:p>
+    <w:p>
+      <w:pPr>
+        <w:pStyle w:val="NoSpacing"/>
+        <w:numPr>
+          <w:ilvl w:val="2"/>
+          <w:numId w:val="4"/>
+        </w:numPr>
+        <w:spacing w:line="360" w:lineRule="auto"/>
+        <w:rPr>
+          <w:rFonts w:ascii="Cambria" w:hAnsi="Cambria"/>
+          <w:sz w:val="24"/>
+          <w:szCs w:val="24"/>
+        </w:rPr>
+      </w:pPr>
+      <w:r>
+        <w:rPr>
+          <w:rFonts w:ascii="Cambria" w:hAnsi="Cambria"/>
+          <w:sz w:val="24"/>
+          <w:szCs w:val="24"/>
+        </w:rPr>
+        <w:t>Add16 -&gt; Add32</w:t>
+      </w:r>
+    </w:p>
+    <w:p>
+      <w:pPr>
+        <w:pStyle w:val="NoSpacing"/>
+        <w:numPr>
+          <w:ilvl w:val="2"/>
+          <w:numId w:val="4"/>
+        </w:numPr>
+        <w:spacing w:line="360" w:lineRule="auto"/>
+        <w:rPr>
+          <w:rFonts w:ascii="Cambria" w:hAnsi="Cambria"/>
+          <w:sz w:val="24"/>
+          <w:szCs w:val="24"/>
+        </w:rPr>
+      </w:pPr>
+      <w:r>
+        <w:rPr>
+          <w:rFonts w:ascii="Cambria" w:hAnsi="Cambria"/>
+          <w:sz w:val="24"/>
+          <w:szCs w:val="24"/>
+        </w:rPr>
+        <w:t>Inc16 -&gt; Inc32</w:t>
+      </w:r>
+    </w:p>
+    <w:p>
+      <w:pPr>
+        <w:pStyle w:val="NoSpacing"/>
+        <w:numPr>
+          <w:ilvl w:val="2"/>
+          <w:numId w:val="4"/>
+        </w:numPr>
+        <w:spacing w:line="360" w:lineRule="auto"/>
+        <w:rPr>
+          <w:rFonts w:ascii="Cambria" w:hAnsi="Cambria"/>
+          <w:sz w:val="24"/>
+          <w:szCs w:val="24"/>
+        </w:rPr>
+      </w:pPr>
+      <w:r>
+        <w:rPr>
+          <w:rFonts w:ascii="Cambria" w:hAnsi="Cambria"/>
+          <w:sz w:val="24"/>
+          <w:szCs w:val="24"/>
+        </w:rPr>
+        <w:t>ALU -&gt; ALU32Bit</w:t>
+      </w:r>
+    </w:p>
+    <w:p>
+      <w:pPr>
+        <w:pStyle w:val="NoSpacing"/>
+        <w:numPr>
+          <w:ilvl w:val="2"/>
+          <w:numId w:val="4"/>
+        </w:numPr>
+        <w:spacing w:line="360" w:lineRule="auto"/>
+        <w:rPr>
+          <w:rFonts w:ascii="Cambria" w:hAnsi="Cambria"/>
+          <w:sz w:val="24"/>
+          <w:szCs w:val="24"/>
+        </w:rPr>
+      </w:pPr>
+      <w:r>
+        <w:rPr>
+          <w:rFonts w:ascii="Cambria" w:hAnsi="Cambria"/>
+          <w:sz w:val="24"/>
+          <w:szCs w:val="24"/>
+        </w:rPr>
+        <w:t>Register -&gt; Register32Bit</w:t>
+      </w:r>
+    </w:p>
+    <w:p>
+      <w:pPr>
+        <w:pStyle w:val="NoSpacing"/>
+        <w:numPr>
+          <w:ilvl w:val="2"/>
+          <w:numId w:val="4"/>
+        </w:numPr>
+        <w:spacing w:line="360" w:lineRule="auto"/>
+        <w:rPr>
+          <w:rFonts w:ascii="Cambria" w:hAnsi="Cambria"/>
+          <w:sz w:val="24"/>
+          <w:szCs w:val="24"/>
+        </w:rPr>
+      </w:pPr>
+      <w:r>
+        <w:rPr>
+          <w:rFonts w:ascii="Cambria" w:hAnsi="Cambria"/>
+          <w:sz w:val="24"/>
+          <w:szCs w:val="24"/>
+        </w:rPr>
+        <w:t>RAM8 -&gt; RAM832Bit*</w:t>
+      </w:r>
+    </w:p>
+    <w:p>
+      <w:pPr>
+        <w:pStyle w:val="NoSpacing"/>
+        <w:numPr>
+          <w:ilvl w:val="2"/>
+          <w:numId w:val="4"/>
+        </w:numPr>
+        <w:spacing w:line="360" w:lineRule="auto"/>
+        <w:rPr>
+          <w:rFonts w:ascii="Cambria" w:hAnsi="Cambria"/>
+          <w:sz w:val="24"/>
+          <w:szCs w:val="24"/>
+        </w:rPr>
+      </w:pPr>
+      <w:r>
+        <w:rPr>
+          <w:rFonts w:ascii="Cambria" w:hAnsi="Cambria"/>
+          <w:sz w:val="24"/>
+          <w:szCs w:val="24"/>
+        </w:rPr>
+        <w:t>RAM64 -&gt; RAM6432Bit*</w:t>
+      </w:r>
+    </w:p>
+    <w:p>
+      <w:pPr>
+        <w:pStyle w:val="NoSpacing"/>
+        <w:numPr>
+          <w:ilvl w:val="2"/>
+          <w:numId w:val="4"/>
+        </w:numPr>
+        <w:spacing w:line="360" w:lineRule="auto"/>
+        <w:rPr>
+          <w:rFonts w:ascii="Cambria" w:hAnsi="Cambria"/>
+          <w:sz w:val="24"/>
+          <w:szCs w:val="24"/>
+        </w:rPr>
+      </w:pPr>
+      <w:r>
+        <w:rPr>
+          <w:rFonts w:ascii="Cambria" w:hAnsi="Cambria"/>
+          <w:sz w:val="24"/>
+          <w:szCs w:val="24"/>
+        </w:rPr>
+        <w:t>RAM512 -&gt; RAM51232Bit*</w:t>
+      </w:r>
+    </w:p>
+    <w:p>
+      <w:pPr>
+        <w:pStyle w:val="NoSpacing"/>
+        <w:numPr>
+          <w:ilvl w:val="2"/>
+          <w:numId w:val="4"/>
+        </w:numPr>
+        <w:spacing w:line="360" w:lineRule="auto"/>
+        <w:rPr>
+          <w:rFonts w:ascii="Cambria" w:hAnsi="Cambria"/>
+          <w:sz w:val="24"/>
+          <w:szCs w:val="24"/>
+        </w:rPr>
+      </w:pPr>
+      <w:r>
+        <w:rPr>
+          <w:rFonts w:ascii="Cambria" w:hAnsi="Cambria"/>
+          <w:sz w:val="24"/>
+          <w:szCs w:val="24"/>
+        </w:rPr>
+        <w:t>RAM4K -&gt; RAM4K32Bit*</w:t>
+      </w:r>
+    </w:p>
+    <w:p>
+      <w:pPr>
+        <w:pStyle w:val="NoSpacing"/>
+        <w:numPr>
+          <w:ilvl w:val="2"/>
+          <w:numId w:val="4"/>
+        </w:numPr>
+        <w:spacing w:line="360" w:lineRule="auto"/>
+        <w:rPr>
+          <w:rFonts w:ascii="Cambria" w:hAnsi="Cambria"/>
+          <w:sz w:val="24"/>
+          <w:szCs w:val="24"/>
+        </w:rPr>
+      </w:pPr>
+      <w:r>
+        <w:rPr>
+          <w:rFonts w:ascii="Cambria" w:hAnsi="Cambria"/>
+          <w:sz w:val="24"/>
+          <w:szCs w:val="24"/>
+        </w:rPr>
+        <w:t>RAM16K -&gt; RAM16K32Bit</w:t>
+      </w:r>
+      <w:r>
+        <w:rPr>
+          <w:rFonts w:ascii="Cambria" w:hAnsi="Cambria"/>
+          <w:sz w:val="24"/>
+          <w:szCs w:val="24"/>
+        </w:rPr>
+        <w:t>*</w:t>
+      </w:r>
+    </w:p>
+    <w:p>
+      <w:pPr>
+        <w:pStyle w:val="NoSpacing"/>
+        <w:numPr>
+          <w:ilvl w:val="2"/>
+          <w:numId w:val="4"/>
+        </w:numPr>
+        <w:spacing w:line="360" w:lineRule="auto"/>
+        <w:rPr>
+          <w:rFonts w:ascii="Cambria" w:hAnsi="Cambria"/>
+          <w:sz w:val="24"/>
+          <w:szCs w:val="24"/>
+        </w:rPr>
+      </w:pPr>
+      <w:r>
+        <w:rPr>
+          <w:rFonts w:ascii="Cambria" w:hAnsi="Cambria"/>
+          <w:sz w:val="24"/>
+          <w:szCs w:val="24"/>
+        </w:rPr>
+        <w:t>RAM32K -&gt; RAM</w:t>
+      </w:r>
+      <w:r>
+        <w:rPr>
+          <w:rFonts w:ascii="Cambria" w:hAnsi="Cambria"/>
+          <w:sz w:val="24"/>
+          <w:szCs w:val="24"/>
+        </w:rPr>
+        <w:t>32K32Bit</w:t>
+      </w:r>
+      <w:r>
+        <w:rPr>
+          <w:rFonts w:ascii="Cambria" w:hAnsi="Cambria"/>
+          <w:sz w:val="24"/>
+          <w:szCs w:val="24"/>
+        </w:rPr>
+        <w:t>*</w:t>
+      </w:r>
+    </w:p>
+    <w:p>
+      <w:pPr>
+        <w:pStyle w:val="NoSpacing"/>
+        <w:numPr>
+          <w:ilvl w:val="2"/>
+          <w:numId w:val="4"/>
+        </w:numPr>
+        <w:spacing w:line="360" w:lineRule="auto"/>
+        <w:rPr>
+          <w:rFonts w:ascii="Cambria" w:hAnsi="Cambria"/>
+          <w:sz w:val="24"/>
+          <w:szCs w:val="24"/>
+        </w:rPr>
+      </w:pPr>
+      <w:r>
+        <w:rPr>
+          <w:rFonts w:ascii="Cambria" w:hAnsi="Cambria"/>
+          <w:sz w:val="24"/>
+          <w:szCs w:val="24"/>
+        </w:rPr>
+        <w:t>RAM256K -&gt; RAM32K32Bit</w:t>
+      </w:r>
+      <w:r>
+        <w:rPr>
+          <w:rFonts w:ascii="Cambria" w:hAnsi="Cambria"/>
+          <w:sz w:val="24"/>
+          <w:szCs w:val="24"/>
+        </w:rPr>
+        <w:t>*</w:t>
+      </w:r>
+    </w:p>
+    <w:p>
+      <w:pPr>
+        <w:pStyle w:val="NoSpacing"/>
+        <w:numPr>
+          <w:ilvl w:val="2"/>
+          <w:numId w:val="4"/>
+        </w:numPr>
+        <w:spacing w:line="360" w:lineRule="auto"/>
+        <w:rPr>
+          <w:rFonts w:ascii="Cambria" w:hAnsi="Cambria"/>
+          <w:sz w:val="24"/>
+          <w:szCs w:val="24"/>
+        </w:rPr>
+      </w:pPr>
+      <w:r>
+        <w:rPr>
+          <w:rFonts w:ascii="Cambria" w:hAnsi="Cambria"/>
+          <w:sz w:val="24"/>
+          <w:szCs w:val="24"/>
+        </w:rPr>
+        <w:t>ROM32K -&gt; ROM32K32Bit</w:t>
+      </w:r>
+      <w:r>
+        <w:rPr>
+          <w:rFonts w:ascii="Cambria" w:hAnsi="Cambria"/>
+          <w:sz w:val="24"/>
+          <w:szCs w:val="24"/>
+        </w:rPr>
+        <w:t>*</w:t>
+      </w:r>
+    </w:p>
+    <w:p>
+      <w:pPr>
+        <w:pStyle w:val="NoSpacing"/>
+        <w:numPr>
+          <w:ilvl w:val="2"/>
+          <w:numId w:val="4"/>
+        </w:numPr>
+        <w:spacing w:line="360" w:lineRule="auto"/>
+        <w:rPr>
+          <w:rFonts w:ascii="Cambria" w:hAnsi="Cambria"/>
+          <w:sz w:val="24"/>
+          <w:szCs w:val="24"/>
+        </w:rPr>
+      </w:pPr>
+      <w:r>
+        <w:rPr>
+          <w:rFonts w:ascii="Cambria" w:hAnsi="Cambria"/>
+          <w:sz w:val="24"/>
+          <w:szCs w:val="24"/>
+        </w:rPr>
+        <w:t>Disk -&gt; Disk32Bit</w:t>
+      </w:r>
+    </w:p>
+    <w:p>
+      <w:pPr>
+        <w:pStyle w:val="NoSpacing"/>
+        <w:numPr>
+          <w:ilvl w:val="2"/>
+          <w:numId w:val="4"/>
+        </w:numPr>
+        <w:spacing w:line="360" w:lineRule="auto"/>
+        <w:rPr>
+          <w:rFonts w:ascii="Cambria" w:hAnsi="Cambria"/>
+          <w:sz w:val="24"/>
+          <w:szCs w:val="24"/>
+        </w:rPr>
+      </w:pPr>
+      <w:r>
+        <w:rPr>
+          <w:rFonts w:ascii="Cambria" w:hAnsi="Cambria"/>
+          <w:sz w:val="24"/>
+          <w:szCs w:val="24"/>
+        </w:rPr>
+        <w:t>PC -&gt; PC32Bit</w:t>
+      </w:r>
+    </w:p>
+    <w:p>
+      <w:pPr>
+        <w:pStyle w:val="NoSpacing"/>
+        <w:numPr>
+          <w:ilvl w:val="2"/>
+          <w:numId w:val="4"/>
+        </w:numPr>
+        <w:spacing w:line="360" w:lineRule="auto"/>
+        <w:rPr>
+          <w:rFonts w:ascii="Cambria" w:hAnsi="Cambria"/>
+          <w:sz w:val="24"/>
+          <w:szCs w:val="24"/>
+        </w:rPr>
+      </w:pPr>
+      <w:r>
+        <w:rPr>
+          <w:rFonts w:ascii="Cambria" w:hAnsi="Cambria"/>
+          <w:sz w:val="24"/>
+          <w:szCs w:val="24"/>
+        </w:rPr>
+        <w:t>QC -&gt; QC32Bit</w:t>
+      </w:r>
+    </w:p>
+    <w:p>
+      <w:pPr>
+        <w:pStyle w:val="NoSpacing"/>
+        <w:numPr>
+          <w:ilvl w:val="2"/>
+          <w:numId w:val="4"/>
+        </w:numPr>
+        <w:spacing w:line="360" w:lineRule="auto"/>
+        <w:rPr>
+          <w:rFonts w:ascii="Cambria" w:hAnsi="Cambria"/>
+          <w:sz w:val="24"/>
+          <w:szCs w:val="24"/>
+        </w:rPr>
+      </w:pPr>
+      <w:r>
+        <w:rPr>
+          <w:rFonts w:ascii="Cambria" w:hAnsi="Cambria"/>
+          <w:sz w:val="24"/>
+          <w:szCs w:val="24"/>
+        </w:rPr>
+        <w:t>Screen -&gt; Screen32Bit</w:t>
+      </w:r>
+    </w:p>
+    <w:p>
+      <w:pPr>
+        <w:pStyle w:val="NoSpacing"/>
+        <w:numPr>
+          <w:ilvl w:val="2"/>
+          <w:numId w:val="4"/>
+        </w:numPr>
+        <w:spacing w:line="360" w:lineRule="auto"/>
+        <w:rPr>
+          <w:rFonts w:ascii="Cambria" w:hAnsi="Cambria"/>
+          <w:sz w:val="24"/>
+          <w:szCs w:val="24"/>
+        </w:rPr>
+      </w:pPr>
+      <w:r>
+        <w:rPr>
+          <w:rFonts w:ascii="Cambria" w:hAnsi="Cambria"/>
+          <w:sz w:val="24"/>
+          <w:szCs w:val="24"/>
+        </w:rPr>
+        <w:t>Keyboard -&gt; Keyboard32Bit</w:t>
+      </w:r>
+    </w:p>
+    <w:p>
+      <w:pPr>
+        <w:pStyle w:val="NoSpacing"/>
+        <w:numPr>
+          <w:ilvl w:val="2"/>
+          <w:numId w:val="4"/>
+        </w:numPr>
+        <w:spacing w:line="360" w:lineRule="auto"/>
+        <w:rPr>
+          <w:rFonts w:ascii="Cambria" w:hAnsi="Cambria"/>
+          <w:sz w:val="24"/>
+          <w:szCs w:val="24"/>
+        </w:rPr>
+      </w:pPr>
+      <w:r>
+        <w:rPr>
+          <w:rFonts w:ascii="Cambria" w:hAnsi="Cambria"/>
+          <w:sz w:val="24"/>
+          <w:szCs w:val="24"/>
+        </w:rPr>
+        <w:t>CPU -&gt; CPU32Bit</w:t>
+      </w:r>
+    </w:p>
+    <w:p>
+      <w:pPr>
+        <w:pStyle w:val="NoSpacing"/>
+        <w:numPr>
+          <w:ilvl w:val="2"/>
+          <w:numId w:val="4"/>
+        </w:numPr>
+        <w:spacing w:line="360" w:lineRule="auto"/>
+        <w:rPr>
+          <w:rFonts w:ascii="Cambria" w:hAnsi="Cambria"/>
+          <w:sz w:val="24"/>
+          <w:szCs w:val="24"/>
+        </w:rPr>
+      </w:pPr>
+      <w:r>
+        <w:rPr>
+          <w:rFonts w:ascii="Cambria" w:hAnsi="Cambria"/>
+          <w:sz w:val="24"/>
+          <w:szCs w:val="24"/>
+        </w:rPr>
+        <w:t>Computer -&gt; Computer32Bit</w:t>
+      </w:r>
+    </w:p>
+    <w:p>
+      <w:pPr>
+        <w:pStyle w:val="NoSpacing"/>
+        <w:numPr>
+          <w:ilvl w:val="2"/>
+          <w:numId w:val="4"/>
+        </w:numPr>
+        <w:spacing w:line="360" w:lineRule="auto"/>
+        <w:rPr>
+          <w:rFonts w:ascii="Cambria" w:hAnsi="Cambria"/>
+          <w:sz w:val="24"/>
+          <w:szCs w:val="24"/>
+        </w:rPr>
+      </w:pPr>
+      <w:r>
+        <w:rPr>
+          <w:rFonts w:ascii="Cambria" w:hAnsi="Cambria"/>
+          <w:sz w:val="24"/>
+          <w:szCs w:val="24"/>
+        </w:rPr>
+        <w:t>*The unfortunate naming convention here was mandated by the fact that chip names, according to the Nand2tetris testing framework, can neither start with numbers nor contain special characters</w:t>
+      </w:r>
+    </w:p>
+    <w:p>
+      <w:pPr>
+        <w:pStyle w:val="NoSpacing"/>
+        <w:numPr>
+          <w:ilvl w:val="1"/>
+          <w:numId w:val="4"/>
+        </w:numPr>
+        <w:spacing w:line="360" w:lineRule="auto"/>
+        <w:rPr>
+          <w:rFonts w:ascii="Cambria" w:hAnsi="Cambria"/>
+          <w:sz w:val="24"/>
+          <w:szCs w:val="24"/>
+        </w:rPr>
+      </w:pPr>
+      <w:r>
+        <w:rPr>
+          <w:rFonts w:ascii="Cambria" w:hAnsi="Cambria"/>
+          <w:sz w:val="24"/>
+          <w:szCs w:val="24"/>
+        </w:rPr>
+        <w:lastRenderedPageBreak/>
+        <w:t xml:space="preserve">In addition, I had to </w:t>
+      </w:r>
+      <w:r>
+        <w:rPr>
+          <w:rFonts w:ascii="Cambria" w:hAnsi="Cambria"/>
+          <w:sz w:val="24"/>
+          <w:szCs w:val="24"/>
+        </w:rPr>
+        <w:t>restructure</w:t>
+      </w:r>
+      <w:r>
+        <w:rPr>
+          <w:rFonts w:ascii="Cambria" w:hAnsi="Cambria"/>
+          <w:sz w:val="24"/>
+          <w:szCs w:val="24"/>
+        </w:rPr>
+        <w:t xml:space="preserve"> the</w:t>
+      </w:r>
+      <w:r>
+        <w:rPr>
+          <w:rFonts w:ascii="Cambria" w:hAnsi="Cambria"/>
+          <w:sz w:val="24"/>
+          <w:szCs w:val="24"/>
+        </w:rPr>
+        <w:t xml:space="preserve"> inputs to</w:t>
+      </w:r>
+      <w:r>
+        <w:rPr>
+          <w:rFonts w:ascii="Cambria" w:hAnsi="Cambria"/>
+          <w:sz w:val="24"/>
+          <w:szCs w:val="24"/>
+        </w:rPr>
+        <w:t xml:space="preserve"> ALU within the processor so</w:t>
+      </w:r>
+      <w:r>
+        <w:rPr>
+          <w:rFonts w:ascii="Cambria" w:hAnsi="Cambria"/>
+          <w:sz w:val="24"/>
+          <w:szCs w:val="24"/>
+        </w:rPr>
+        <w:t xml:space="preserve"> that it could accept i</w:t>
+      </w:r>
+      <w:r>
+        <w:rPr>
+          <w:rFonts w:ascii="Cambria" w:hAnsi="Cambria"/>
+          <w:sz w:val="24"/>
+          <w:szCs w:val="24"/>
+        </w:rPr>
+        <w:t xml:space="preserve">nstructions involving the disk. The ALU itself is unmodified; it still takes two 32-bit inputs plus 6 instruction bits. However, the input to and output from the ALU now differ </w:t>
+      </w:r>
+      <w:r>
+        <w:rPr>
+          <w:rFonts w:ascii="Cambria" w:hAnsi="Cambria"/>
+          <w:sz w:val="24"/>
+          <w:szCs w:val="24"/>
+        </w:rPr>
+        <w:t>based on two instruction bits that were previously unused</w:t>
+      </w:r>
       <w:bookmarkStart w:id="0" w:name="_GoBack"/>
       <w:bookmarkEnd w:id="0"/>
+      <w:r>
+        <w:rPr>
+          <w:rFonts w:ascii="Cambria" w:hAnsi="Cambria"/>
+          <w:sz w:val="24"/>
+          <w:szCs w:val="24"/>
+        </w:rPr>
+        <w:t xml:space="preserve">: one to </w:t>
+      </w:r>
+      <w:r>
+        <w:rPr>
+          <w:rFonts w:ascii="Cambria" w:hAnsi="Cambria"/>
+          <w:sz w:val="24"/>
+          <w:szCs w:val="24"/>
+        </w:rPr>
+        <w:t>specify</w:t>
+      </w:r>
+      <w:r>
+        <w:rPr>
+          <w:rFonts w:ascii="Cambria" w:hAnsi="Cambria"/>
+          <w:sz w:val="24"/>
+          <w:szCs w:val="24"/>
+        </w:rPr>
+        <w:t xml:space="preserve"> whether the result of an operation should be written to the disk, and one to specify whether the operation itself should be executed on the value currently pointed to on the disk, instead of the value pointed to in the RAM.</w:t>
+      </w:r>
+    </w:p>
+    <w:p>
+      <w:pPr>
+        <w:pStyle w:val="NoSpacing"/>
+        <w:numPr>
+          <w:ilvl w:val="1"/>
+          <w:numId w:val="4"/>
+        </w:numPr>
+        <w:spacing w:line="360" w:lineRule="auto"/>
+        <w:rPr>
+          <w:rFonts w:ascii="Cambria" w:hAnsi="Cambria"/>
+          <w:sz w:val="24"/>
+          <w:szCs w:val="24"/>
+        </w:rPr>
+      </w:pPr>
+      <w:r>
+        <w:rPr>
+          <w:rFonts w:ascii="Cambria" w:hAnsi="Cambria"/>
+          <w:sz w:val="24"/>
+          <w:szCs w:val="24"/>
+        </w:rPr>
+        <w:t>Finally</w:t>
+      </w:r>
+      <w:r>
+        <w:rPr>
+          <w:rFonts w:ascii="Cambria" w:hAnsi="Cambria"/>
+          <w:sz w:val="24"/>
+          <w:szCs w:val="24"/>
+        </w:rPr>
+        <w:t>, I had to add the ability to recognize instructions involving the disk to the assembler</w:t>
+      </w:r>
+    </w:p>
+    <w:p>
+      <w:pPr>
+        <w:pStyle w:val="NoSpacing"/>
+        <w:spacing w:line="360" w:lineRule="auto"/>
+        <w:rPr>
+          <w:rFonts w:ascii="Cambria" w:hAnsi="Cambria"/>
+          <w:sz w:val="24"/>
+          <w:szCs w:val="24"/>
+        </w:rPr>
+      </w:pPr>
+      <w:r>
+        <w:rPr>
+          <w:rFonts w:ascii="Cambria" w:hAnsi="Cambria"/>
+          <w:sz w:val="24"/>
+          <w:szCs w:val="24"/>
+        </w:rPr>
+        <w:t>To-do:</w:t>
+      </w:r>
+    </w:p>
+    <w:p>
+      <w:pPr>
+        <w:pStyle w:val="NoSpacing"/>
+        <w:numPr>
+          <w:ilvl w:val="0"/>
+          <w:numId w:val="5"/>
+        </w:numPr>
+        <w:spacing w:line="360" w:lineRule="auto"/>
+        <w:rPr>
+          <w:rFonts w:ascii="Cambria" w:hAnsi="Cambria"/>
+          <w:sz w:val="24"/>
+          <w:szCs w:val="24"/>
+        </w:rPr>
+      </w:pPr>
+      <w:r>
+        <w:rPr>
+          <w:rFonts w:ascii="Cambria" w:hAnsi="Cambria"/>
+          <w:sz w:val="24"/>
+          <w:szCs w:val="24"/>
+        </w:rPr>
+        <w:t>The actual code for process switching that gets called when the interrupt occurs</w:t>
+      </w:r>
+    </w:p>
+    <w:p>
+      <w:pPr>
+        <w:pStyle w:val="NoSpacing"/>
+        <w:numPr>
+          <w:ilvl w:val="0"/>
+          <w:numId w:val="5"/>
+        </w:numPr>
+        <w:spacing w:line="360" w:lineRule="auto"/>
+        <w:rPr>
+          <w:rFonts w:ascii="Cambria" w:hAnsi="Cambria"/>
+          <w:sz w:val="24"/>
+          <w:szCs w:val="24"/>
+        </w:rPr>
+      </w:pPr>
+      <w:r>
+        <w:rPr>
+          <w:rFonts w:ascii="Cambria" w:hAnsi="Cambria"/>
+          <w:sz w:val="24"/>
+          <w:szCs w:val="24"/>
+        </w:rPr>
+        <w:t>Virtual memory</w:t>
+      </w:r>
     </w:p>
     <w:sectPr>
       <w:pgSz w:w="12240" w:h="15840"/>
@@ -917,6 +2400,232 @@
     </w:lvl>
   </w:abstractNum>
   <w:abstractNum w:abstractNumId="1" w15:restartNumberingAfterBreak="0">
+    <w:nsid w:val="11C84695"/>
+    <w:multiLevelType w:val="hybridMultilevel"/>
+    <w:tmpl w:val="25F6C17A"/>
+    <w:lvl w:ilvl="0" w:tplc="04090001">
+      <w:start w:val="1"/>
+      <w:numFmt w:val="bullet"/>
+      <w:lvlText w:val=""/>
+      <w:lvlJc w:val="left"/>
+      <w:pPr>
+        <w:ind w:left="720" w:hanging="360"/>
+      </w:pPr>
+      <w:rPr>
+        <w:rFonts w:ascii="Symbol" w:hAnsi="Symbol" w:hint="default"/>
+      </w:rPr>
+    </w:lvl>
+    <w:lvl w:ilvl="1" w:tplc="04090003" w:tentative="1">
+      <w:start w:val="1"/>
+      <w:numFmt w:val="bullet"/>
+      <w:lvlText w:val="o"/>
+      <w:lvlJc w:val="left"/>
+      <w:pPr>
+        <w:ind w:left="1440" w:hanging="360"/>
+      </w:pPr>
+      <w:rPr>
+        <w:rFonts w:ascii="Courier New" w:hAnsi="Courier New" w:cs="Courier New" w:hint="default"/>
+      </w:rPr>
+    </w:lvl>
+    <w:lvl w:ilvl="2" w:tplc="04090005" w:tentative="1">
+      <w:start w:val="1"/>
+      <w:numFmt w:val="bullet"/>
+      <w:lvlText w:val=""/>
+      <w:lvlJc w:val="left"/>
+      <w:pPr>
+        <w:ind w:left="2160" w:hanging="360"/>
+      </w:pPr>
+      <w:rPr>
+        <w:rFonts w:ascii="Wingdings" w:hAnsi="Wingdings" w:hint="default"/>
+      </w:rPr>
+    </w:lvl>
+    <w:lvl w:ilvl="3" w:tplc="04090001" w:tentative="1">
+      <w:start w:val="1"/>
+      <w:numFmt w:val="bullet"/>
+      <w:lvlText w:val=""/>
+      <w:lvlJc w:val="left"/>
+      <w:pPr>
+        <w:ind w:left="2880" w:hanging="360"/>
+      </w:pPr>
+      <w:rPr>
+        <w:rFonts w:ascii="Symbol" w:hAnsi="Symbol" w:hint="default"/>
+      </w:rPr>
+    </w:lvl>
+    <w:lvl w:ilvl="4" w:tplc="04090003" w:tentative="1">
+      <w:start w:val="1"/>
+      <w:numFmt w:val="bullet"/>
+      <w:lvlText w:val="o"/>
+      <w:lvlJc w:val="left"/>
+      <w:pPr>
+        <w:ind w:left="3600" w:hanging="360"/>
+      </w:pPr>
+      <w:rPr>
+        <w:rFonts w:ascii="Courier New" w:hAnsi="Courier New" w:cs="Courier New" w:hint="default"/>
+      </w:rPr>
+    </w:lvl>
+    <w:lvl w:ilvl="5" w:tplc="04090005" w:tentative="1">
+      <w:start w:val="1"/>
+      <w:numFmt w:val="bullet"/>
+      <w:lvlText w:val=""/>
+      <w:lvlJc w:val="left"/>
+      <w:pPr>
+        <w:ind w:left="4320" w:hanging="360"/>
+      </w:pPr>
+      <w:rPr>
+        <w:rFonts w:ascii="Wingdings" w:hAnsi="Wingdings" w:hint="default"/>
+      </w:rPr>
+    </w:lvl>
+    <w:lvl w:ilvl="6" w:tplc="04090001" w:tentative="1">
+      <w:start w:val="1"/>
+      <w:numFmt w:val="bullet"/>
+      <w:lvlText w:val=""/>
+      <w:lvlJc w:val="left"/>
+      <w:pPr>
+        <w:ind w:left="5040" w:hanging="360"/>
+      </w:pPr>
+      <w:rPr>
+        <w:rFonts w:ascii="Symbol" w:hAnsi="Symbol" w:hint="default"/>
+      </w:rPr>
+    </w:lvl>
+    <w:lvl w:ilvl="7" w:tplc="04090003" w:tentative="1">
+      <w:start w:val="1"/>
+      <w:numFmt w:val="bullet"/>
+      <w:lvlText w:val="o"/>
+      <w:lvlJc w:val="left"/>
+      <w:pPr>
+        <w:ind w:left="5760" w:hanging="360"/>
+      </w:pPr>
+      <w:rPr>
+        <w:rFonts w:ascii="Courier New" w:hAnsi="Courier New" w:cs="Courier New" w:hint="default"/>
+      </w:rPr>
+    </w:lvl>
+    <w:lvl w:ilvl="8" w:tplc="04090005" w:tentative="1">
+      <w:start w:val="1"/>
+      <w:numFmt w:val="bullet"/>
+      <w:lvlText w:val=""/>
+      <w:lvlJc w:val="left"/>
+      <w:pPr>
+        <w:ind w:left="6480" w:hanging="360"/>
+      </w:pPr>
+      <w:rPr>
+        <w:rFonts w:ascii="Wingdings" w:hAnsi="Wingdings" w:hint="default"/>
+      </w:rPr>
+    </w:lvl>
+  </w:abstractNum>
+  <w:abstractNum w:abstractNumId="2" w15:restartNumberingAfterBreak="0">
+    <w:nsid w:val="318049F1"/>
+    <w:multiLevelType w:val="hybridMultilevel"/>
+    <w:tmpl w:val="C2DAB9FE"/>
+    <w:lvl w:ilvl="0" w:tplc="04090001">
+      <w:start w:val="1"/>
+      <w:numFmt w:val="bullet"/>
+      <w:lvlText w:val=""/>
+      <w:lvlJc w:val="left"/>
+      <w:pPr>
+        <w:ind w:left="720" w:hanging="360"/>
+      </w:pPr>
+      <w:rPr>
+        <w:rFonts w:ascii="Symbol" w:hAnsi="Symbol" w:hint="default"/>
+      </w:rPr>
+    </w:lvl>
+    <w:lvl w:ilvl="1" w:tplc="04090003">
+      <w:start w:val="1"/>
+      <w:numFmt w:val="bullet"/>
+      <w:lvlText w:val="o"/>
+      <w:lvlJc w:val="left"/>
+      <w:pPr>
+        <w:ind w:left="1440" w:hanging="360"/>
+      </w:pPr>
+      <w:rPr>
+        <w:rFonts w:ascii="Courier New" w:hAnsi="Courier New" w:cs="Courier New" w:hint="default"/>
+      </w:rPr>
+    </w:lvl>
+    <w:lvl w:ilvl="2" w:tplc="04090005">
+      <w:start w:val="1"/>
+      <w:numFmt w:val="bullet"/>
+      <w:lvlText w:val=""/>
+      <w:lvlJc w:val="left"/>
+      <w:pPr>
+        <w:ind w:left="2160" w:hanging="360"/>
+      </w:pPr>
+      <w:rPr>
+        <w:rFonts w:ascii="Wingdings" w:hAnsi="Wingdings" w:hint="default"/>
+      </w:rPr>
+    </w:lvl>
+    <w:lvl w:ilvl="3" w:tplc="04090001" w:tentative="1">
+      <w:start w:val="1"/>
+      <w:numFmt w:val="bullet"/>
+      <w:lvlText w:val=""/>
+      <w:lvlJc w:val="left"/>
+      <w:pPr>
+        <w:ind w:left="2880" w:hanging="360"/>
+      </w:pPr>
+      <w:rPr>
+        <w:rFonts w:ascii="Symbol" w:hAnsi="Symbol" w:hint="default"/>
+      </w:rPr>
+    </w:lvl>
+    <w:lvl w:ilvl="4" w:tplc="04090003" w:tentative="1">
+      <w:start w:val="1"/>
+      <w:numFmt w:val="bullet"/>
+      <w:lvlText w:val="o"/>
+      <w:lvlJc w:val="left"/>
+      <w:pPr>
+        <w:ind w:left="3600" w:hanging="360"/>
+      </w:pPr>
+      <w:rPr>
+        <w:rFonts w:ascii="Courier New" w:hAnsi="Courier New" w:cs="Courier New" w:hint="default"/>
+      </w:rPr>
+    </w:lvl>
+    <w:lvl w:ilvl="5" w:tplc="04090005" w:tentative="1">
+      <w:start w:val="1"/>
+      <w:numFmt w:val="bullet"/>
+      <w:lvlText w:val=""/>
+      <w:lvlJc w:val="left"/>
+      <w:pPr>
+        <w:ind w:left="4320" w:hanging="360"/>
+      </w:pPr>
+      <w:rPr>
+        <w:rFonts w:ascii="Wingdings" w:hAnsi="Wingdings" w:hint="default"/>
+      </w:rPr>
+    </w:lvl>
+    <w:lvl w:ilvl="6" w:tplc="04090001" w:tentative="1">
+      <w:start w:val="1"/>
+      <w:numFmt w:val="bullet"/>
+      <w:lvlText w:val=""/>
+      <w:lvlJc w:val="left"/>
+      <w:pPr>
+        <w:ind w:left="5040" w:hanging="360"/>
+      </w:pPr>
+      <w:rPr>
+        <w:rFonts w:ascii="Symbol" w:hAnsi="Symbol" w:hint="default"/>
+      </w:rPr>
+    </w:lvl>
+    <w:lvl w:ilvl="7" w:tplc="04090003" w:tentative="1">
+      <w:start w:val="1"/>
+      <w:numFmt w:val="bullet"/>
+      <w:lvlText w:val="o"/>
+      <w:lvlJc w:val="left"/>
+      <w:pPr>
+        <w:ind w:left="5760" w:hanging="360"/>
+      </w:pPr>
+      <w:rPr>
+        <w:rFonts w:ascii="Courier New" w:hAnsi="Courier New" w:cs="Courier New" w:hint="default"/>
+      </w:rPr>
+    </w:lvl>
+    <w:lvl w:ilvl="8" w:tplc="04090005" w:tentative="1">
+      <w:start w:val="1"/>
+      <w:numFmt w:val="bullet"/>
+      <w:lvlText w:val=""/>
+      <w:lvlJc w:val="left"/>
+      <w:pPr>
+        <w:ind w:left="6480" w:hanging="360"/>
+      </w:pPr>
+      <w:rPr>
+        <w:rFonts w:ascii="Wingdings" w:hAnsi="Wingdings" w:hint="default"/>
+      </w:rPr>
+    </w:lvl>
+  </w:abstractNum>
+  <w:abstractNum w:abstractNumId="3" w15:restartNumberingAfterBreak="0">
     <w:nsid w:val="34E85604"/>
     <w:multiLevelType w:val="hybridMultilevel"/>
     <w:tmpl w:val="60028A7E"/>
@@ -1029,7 +2738,7 @@
       </w:rPr>
     </w:lvl>
   </w:abstractNum>
-  <w:abstractNum w:abstractNumId="2" w15:restartNumberingAfterBreak="0">
+  <w:abstractNum w:abstractNumId="4" w15:restartNumberingAfterBreak="0">
     <w:nsid w:val="38E146B1"/>
     <w:multiLevelType w:val="hybridMultilevel"/>
     <w:tmpl w:val="5C52512C"/>
@@ -1146,10 +2855,16 @@
     <w:abstractNumId w:val="0"/>
   </w:num>
   <w:num w:numId="2">
-    <w:abstractNumId w:val="1"/>
+    <w:abstractNumId w:val="3"/>
   </w:num>
   <w:num w:numId="3">
+    <w:abstractNumId w:val="4"/>
+  </w:num>
+  <w:num w:numId="4">
     <w:abstractNumId w:val="2"/>
+  </w:num>
+  <w:num w:numId="5">
+    <w:abstractNumId w:val="1"/>
   </w:num>
 </w:numbering>
 </file>

</xml_diff>